<commit_message>
more fixes to dry
</commit_message>
<xml_diff>
--- a/Dry.docx
+++ b/Dry.docx
@@ -1024,6 +1024,12 @@
       </w:r>
       <w:r>
         <w:rPr>
+          <w:rFonts w:ascii="Calibri" w:eastAsiaTheme="minorEastAsia" w:hAnsi="Calibri" w:cs="Calibri"/>
+        </w:rPr>
+        <w:t xml:space="preserve">   </w:t>
+      </w:r>
+      <w:r>
+        <w:rPr>
           <w:rFonts w:ascii="Calibri" w:eastAsiaTheme="minorEastAsia" w:hAnsi="Calibri" w:cs="Calibri" w:hint="cs"/>
           <w:rtl/>
         </w:rPr>
@@ -1141,7 +1147,7 @@
           <w:numId w:val="13"/>
         </w:numPr>
         <w:rPr>
-          <w:rFonts w:ascii="Cambria Math" w:eastAsiaTheme="minorEastAsia" w:hAnsi="Cambria Math" w:cs="Calibri" w:hint="cs"/>
+          <w:rFonts w:ascii="Cambria Math" w:eastAsiaTheme="minorEastAsia" w:hAnsi="Cambria Math" w:cs="Calibri"/>
           <w:i/>
           <w:rtl/>
         </w:rPr>
@@ -1265,23 +1271,16 @@
           <w:i/>
           <w:rtl/>
         </w:rPr>
-        <w:t>במהלך ביצוע חיפוש אחר מתאר קבוצה</w:t>
-      </w:r>
-      <w:r>
-        <w:rPr>
-          <w:rFonts w:ascii="Calibri" w:eastAsiaTheme="minorEastAsia" w:hAnsi="Calibri" w:cs="Calibri" w:hint="cs"/>
-          <w:i/>
-          <w:rtl/>
-        </w:rPr>
-        <w:t xml:space="preserve"> שמתאים לעץ ההפוך בו קבוצה זו היא צומת (אם לא קיים צומת כזה נחזיר </w:t>
-      </w:r>
-      <w:r>
-        <w:rPr>
-          <w:rFonts w:ascii="Calibri" w:eastAsiaTheme="minorEastAsia" w:hAnsi="Calibri" w:cs="Calibri"/>
-          <w:i/>
-        </w:rPr>
-        <w:t>false</w:t>
-      </w:r>
+        <w:t xml:space="preserve">במהלך ביצוע חיפוש אחר מתאר קבוצה שמתאים לעץ ההפוך בו קבוצה זו היא צומת (אם לא קיים צומת כזה נחזיר </w:t>
+      </w:r>
+      <m:oMath>
+        <m:r>
+          <w:rPr>
+            <w:rFonts w:ascii="Cambria Math" w:eastAsiaTheme="minorEastAsia" w:hAnsi="Cambria Math" w:cs="Calibri"/>
+          </w:rPr>
+          <m:t>false</m:t>
+        </m:r>
+      </m:oMath>
       <w:r>
         <w:rPr>
           <w:rFonts w:ascii="Calibri" w:eastAsiaTheme="minorEastAsia" w:hAnsi="Calibri" w:cs="Calibri" w:hint="cs"/>
@@ -1290,113 +1289,28 @@
         </w:rPr>
         <w:t xml:space="preserve">), אם מזהה הקבוצה במתאר שווה למזהה הקבוצה הנתון נחזיר </w:t>
       </w:r>
-      <w:r>
-        <w:rPr>
-          <w:rFonts w:ascii="Calibri" w:eastAsiaTheme="minorEastAsia" w:hAnsi="Calibri" w:cs="Calibri"/>
-          <w:i/>
-        </w:rPr>
-        <w:t>true</w:t>
-      </w:r>
-      <w:r>
-        <w:rPr>
-          <w:rFonts w:ascii="Calibri" w:eastAsiaTheme="minorEastAsia" w:hAnsi="Calibri" w:cs="Calibri" w:hint="cs"/>
-          <w:i/>
-          <w:rtl/>
-        </w:rPr>
-        <w:t xml:space="preserve">. </w:t>
-      </w:r>
-      <w:r>
-        <w:rPr>
-          <w:rFonts w:ascii="Calibri" w:eastAsiaTheme="minorEastAsia" w:hAnsi="Calibri" w:cs="Calibri" w:hint="cs"/>
-          <w:i/>
-          <w:rtl/>
-        </w:rPr>
-        <w:t>נבחין כי</w:t>
-      </w:r>
-      <w:r>
-        <w:rPr>
-          <w:rFonts w:ascii="Calibri" w:eastAsiaTheme="minorEastAsia" w:hAnsi="Calibri" w:cs="Calibri" w:hint="cs"/>
-          <w:i/>
-          <w:rtl/>
-        </w:rPr>
-        <w:t xml:space="preserve"> </w:t>
-      </w:r>
-      <w:r>
-        <w:rPr>
-          <w:rFonts w:ascii="Calibri" w:eastAsiaTheme="minorEastAsia" w:hAnsi="Calibri" w:cs="Calibri" w:hint="cs"/>
-          <w:i/>
-          <w:rtl/>
-        </w:rPr>
-        <w:t xml:space="preserve">בעזרת המימוש שלנו </w:t>
-      </w:r>
-      <w:r>
-        <w:rPr>
-          <w:rFonts w:ascii="Calibri" w:eastAsiaTheme="minorEastAsia" w:hAnsi="Calibri" w:cs="Calibri" w:hint="cs"/>
-          <w:i/>
-          <w:rtl/>
-        </w:rPr>
-        <w:t>דאגנו לכך שהצומת יהיה תמיד במרחק לכל היותר 1 מהשורש, לכן</w:t>
-      </w:r>
-      <w:r>
-        <w:rPr>
-          <w:rFonts w:ascii="Calibri" w:eastAsiaTheme="minorEastAsia" w:hAnsi="Calibri" w:cs="Calibri" w:hint="cs"/>
-          <w:i/>
-          <w:rtl/>
-        </w:rPr>
-        <w:t xml:space="preserve"> הסיבוכיות הגרועה ביותר</w:t>
-      </w:r>
-      <w:r>
-        <w:rPr>
-          <w:rFonts w:ascii="Calibri" w:eastAsiaTheme="minorEastAsia" w:hAnsi="Calibri" w:cs="Calibri" w:hint="cs"/>
-          <w:i/>
-          <w:rtl/>
-        </w:rPr>
-        <w:t xml:space="preserve"> </w:t>
-      </w:r>
-      <w:r>
-        <w:rPr>
-          <w:rFonts w:ascii="Calibri" w:eastAsiaTheme="minorEastAsia" w:hAnsi="Calibri" w:cs="Calibri" w:hint="cs"/>
-          <w:i/>
-          <w:rtl/>
-        </w:rPr>
-        <w:t xml:space="preserve">של מעבר במסלול </w:t>
-      </w:r>
-      <w:r>
-        <w:rPr>
-          <w:rFonts w:ascii="Calibri" w:eastAsiaTheme="minorEastAsia" w:hAnsi="Calibri" w:cs="Calibri" w:hint="cs"/>
-          <w:i/>
-          <w:rtl/>
-        </w:rPr>
-        <w:t xml:space="preserve">למתאר הקבוצה </w:t>
-      </w:r>
-      <w:r>
-        <w:rPr>
-          <w:rFonts w:ascii="Calibri" w:eastAsiaTheme="minorEastAsia" w:hAnsi="Calibri" w:cs="Calibri" w:hint="cs"/>
-          <w:i/>
-          <w:rtl/>
-        </w:rPr>
-        <w:t>היא</w:t>
-      </w:r>
-      <w:r>
-        <w:rPr>
-          <w:rFonts w:ascii="Calibri" w:eastAsiaTheme="minorEastAsia" w:hAnsi="Calibri" w:cs="Calibri" w:hint="cs"/>
-          <w:i/>
-          <w:rtl/>
-        </w:rPr>
-        <w:t xml:space="preserve"> </w:t>
-      </w:r>
       <m:oMath>
         <m:r>
           <w:rPr>
             <w:rFonts w:ascii="Cambria Math" w:eastAsiaTheme="minorEastAsia" w:hAnsi="Cambria Math" w:cs="Calibri"/>
           </w:rPr>
-          <m:t>O</m:t>
-        </m:r>
+          <m:t>true</m:t>
+        </m:r>
+      </m:oMath>
+      <w:r>
+        <w:rPr>
+          <w:rFonts w:ascii="Calibri" w:eastAsiaTheme="minorEastAsia" w:hAnsi="Calibri" w:cs="Calibri" w:hint="cs"/>
+          <w:i/>
+          <w:rtl/>
+        </w:rPr>
+        <w:t xml:space="preserve">. נבחין כי בעזרת המימוש שלנו דאגנו לכך שהצומת יהיה תמיד במרחק לכל היותר 1 מהשורש, לכן הסיבוכיות הגרועה ביותר של מעבר במסלול למתאר הקבוצה היא </w:t>
+      </w:r>
+      <m:oMath>
         <m:r>
           <w:rPr>
             <w:rFonts w:ascii="Cambria Math" w:eastAsiaTheme="minorEastAsia" w:hAnsi="Cambria Math" w:cs="Calibri"/>
           </w:rPr>
-          <m:t>(1)</m:t>
+          <m:t>O(1)</m:t>
         </m:r>
       </m:oMath>
       <w:r>
@@ -1604,15 +1518,7 @@
           <w:i/>
           <w:rtl/>
         </w:rPr>
-        <w:t xml:space="preserve"> רוכבים </w:t>
-      </w:r>
-      <w:r>
-        <w:rPr>
-          <w:rFonts w:ascii="Calibri" w:eastAsiaTheme="minorEastAsia" w:hAnsi="Calibri" w:cs="Calibri" w:hint="cs"/>
-          <w:i/>
-          <w:rtl/>
-        </w:rPr>
-        <w:t>ב</w:t>
+        <w:t xml:space="preserve"> רוכבים ב</w:t>
       </w:r>
       <m:oMath>
         <m:r>
@@ -1651,19 +1557,7 @@
           <w:rPr>
             <w:rFonts w:ascii="Cambria Math" w:eastAsiaTheme="minorEastAsia" w:hAnsi="Cambria Math" w:cs="Calibri"/>
           </w:rPr>
-          <m:t>O(</m:t>
-        </m:r>
-        <m:r>
-          <w:rPr>
-            <w:rFonts w:ascii="Cambria Math" w:eastAsiaTheme="minorEastAsia" w:hAnsi="Cambria Math" w:cs="Calibri"/>
-          </w:rPr>
-          <m:t>m</m:t>
-        </m:r>
-        <m:r>
-          <w:rPr>
-            <w:rFonts w:ascii="Cambria Math" w:eastAsiaTheme="minorEastAsia" w:hAnsi="Cambria Math" w:cs="Calibri"/>
-          </w:rPr>
-          <m:t>)</m:t>
+          <m:t>O(m)</m:t>
         </m:r>
       </m:oMath>
     </w:p>
@@ -1677,16 +1571,35 @@
         <w:rPr>
           <w:rFonts w:ascii="Calibri" w:hAnsi="Calibri" w:cs="Calibri"/>
           <w:i/>
-        </w:rPr>
-      </w:pPr>
-      <w:r>
-        <w:rPr>
-          <w:rFonts w:ascii="Calibri" w:hAnsi="Calibri" w:cs="Calibri" w:hint="cs"/>
-          <w:i/>
           <w:color w:val="FF0000"/>
-          <w:rtl/>
-        </w:rPr>
-        <w:t xml:space="preserve">טבלת ערבול של רקורדס בגודל </w:t>
+        </w:rPr>
+      </w:pPr>
+      <w:r>
+        <w:rPr>
+          <w:rFonts w:ascii="Calibri" w:hAnsi="Calibri" w:cs="Calibri" w:hint="cs"/>
+          <w:i/>
+          <w:color w:val="FF0000"/>
+          <w:rtl/>
+        </w:rPr>
+        <w:t xml:space="preserve">טבלת ערבול של </w:t>
+      </w:r>
+      <m:oMath>
+        <m:r>
+          <w:rPr>
+            <w:rFonts w:ascii="Cambria Math" w:hAnsi="Cambria Math" w:cs="Calibri"/>
+            <w:color w:val="FF0000"/>
+          </w:rPr>
+          <m:t>records</m:t>
+        </m:r>
+      </m:oMath>
+      <w:r>
+        <w:rPr>
+          <w:rFonts w:ascii="Calibri" w:hAnsi="Calibri" w:cs="Calibri" w:hint="cs"/>
+          <w:i/>
+          <w:color w:val="FF0000"/>
+          <w:rtl/>
+        </w:rPr>
+        <w:t xml:space="preserve"> בגודל </w:t>
       </w:r>
       <w:r>
         <w:rPr>
@@ -1703,142 +1616,261 @@
           <w:color w:val="FF0000"/>
           <w:rtl/>
         </w:rPr>
-        <w:t>, כל תא בטבלה מייצג את הקבוצות עם אותו המאזן</w:t>
+        <w:t>, כל תא בטבלה מייצג את הקבוצות עם אותו המאז</w:t>
+      </w:r>
+      <w:r>
+        <w:rPr>
+          <w:rFonts w:ascii="Calibri" w:hAnsi="Calibri" w:cs="Calibri" w:hint="cs"/>
+          <w:i/>
+          <w:color w:val="FF0000"/>
+          <w:rtl/>
+        </w:rPr>
+        <w:t>ן. נסמן ב</w:t>
+      </w:r>
+      <m:oMath>
+        <m:sSub>
+          <m:sSubPr>
+            <m:ctrlPr>
+              <w:rPr>
+                <w:rFonts w:ascii="Cambria Math" w:hAnsi="Cambria Math" w:cs="Calibri"/>
+                <w:i/>
+                <w:color w:val="FF0000"/>
+              </w:rPr>
+            </m:ctrlPr>
+          </m:sSubPr>
+          <m:e>
+            <m:r>
+              <w:rPr>
+                <w:rFonts w:ascii="Cambria Math" w:hAnsi="Cambria Math" w:cs="Calibri"/>
+                <w:color w:val="FF0000"/>
+              </w:rPr>
+              <m:t>a</m:t>
+            </m:r>
+          </m:e>
+          <m:sub>
+            <m:r>
+              <w:rPr>
+                <w:rFonts w:ascii="Cambria Math" w:hAnsi="Cambria Math" w:cs="Calibri"/>
+                <w:color w:val="FF0000"/>
+              </w:rPr>
+              <m:t>i</m:t>
+            </m:r>
+          </m:sub>
+        </m:sSub>
+        <m:r>
+          <w:rPr>
+            <w:rFonts w:ascii="Cambria Math" w:hAnsi="Cambria Math" w:cs="Calibri"/>
+            <w:color w:val="FF0000"/>
+          </w:rPr>
+          <m:t xml:space="preserve"> </m:t>
+        </m:r>
+      </m:oMath>
+      <w:r>
+        <w:rPr>
+          <w:rFonts w:ascii="Calibri" w:hAnsi="Calibri" w:cs="Calibri" w:hint="cs"/>
+          <w:i/>
+          <w:color w:val="FF0000"/>
+          <w:rtl/>
+        </w:rPr>
+        <w:t xml:space="preserve"> את הגודל של תת טבלת ערבול. </w:t>
+      </w:r>
+      <w:r>
+        <w:rPr>
+          <w:rFonts w:ascii="Calibri" w:hAnsi="Calibri" w:cs="Calibri" w:hint="cs"/>
+          <w:i/>
+          <w:color w:val="FF0000"/>
+          <w:rtl/>
+        </w:rPr>
+        <w:t xml:space="preserve">נבחין כי </w:t>
+      </w:r>
+      <w:r>
+        <w:rPr>
+          <w:rFonts w:ascii="Calibri" w:hAnsi="Calibri" w:cs="Calibri" w:hint="cs"/>
+          <w:i/>
+          <w:color w:val="FF0000"/>
+          <w:rtl/>
+        </w:rPr>
+        <w:t xml:space="preserve">מספר הקבוצות המיוצגות סה"כ בטבלה ה"ראשית" חסום על ידי מספר הקבוצות </w:t>
+      </w:r>
+      <m:oMath>
+        <m:r>
+          <w:rPr>
+            <w:rFonts w:ascii="Cambria Math" w:hAnsi="Cambria Math" w:cs="Calibri"/>
+            <w:color w:val="FF0000"/>
+          </w:rPr>
+          <m:t>m</m:t>
+        </m:r>
+      </m:oMath>
+      <w:r>
+        <w:rPr>
+          <w:rFonts w:ascii="Calibri" w:hAnsi="Calibri" w:cs="Calibri" w:hint="cs"/>
+          <w:i/>
+          <w:color w:val="FF0000"/>
+          <w:rtl/>
+        </w:rPr>
+        <w:t>. ולכן נוכל לסמן:</w:t>
       </w:r>
     </w:p>
     <w:p>
       <w:pPr>
         <w:pStyle w:val="ListParagraph"/>
         <w:rPr>
-          <w:rFonts w:ascii="Calibri" w:hAnsi="Calibri" w:cs="Calibri"/>
+          <w:rFonts w:ascii="Calibri" w:eastAsiaTheme="minorEastAsia" w:hAnsi="Calibri" w:cs="Calibri"/>
           <w:i/>
           <w:color w:val="FF0000"/>
           <w:rtl/>
         </w:rPr>
       </w:pPr>
-      <w:r>
-        <w:rPr>
-          <w:rFonts w:ascii="Calibri" w:hAnsi="Calibri" w:cs="Calibri" w:hint="cs"/>
-          <w:i/>
-          <w:color w:val="FF0000"/>
-          <w:rtl/>
-        </w:rPr>
-        <w:t xml:space="preserve">מאחר ומספר הקבוצות חסום על ידי </w:t>
-      </w:r>
-      <w:r>
-        <w:rPr>
-          <w:rFonts w:ascii="Calibri" w:hAnsi="Calibri" w:cs="Calibri"/>
-          <w:i/>
-          <w:color w:val="FF0000"/>
-        </w:rPr>
-        <w:t>m</w:t>
-      </w:r>
-      <w:r>
-        <w:rPr>
-          <w:rFonts w:ascii="Calibri" w:hAnsi="Calibri" w:cs="Calibri" w:hint="cs"/>
-          <w:i/>
-          <w:color w:val="FF0000"/>
-          <w:rtl/>
-        </w:rPr>
-        <w:t xml:space="preserve"> נוכל לסמן</w:t>
-      </w:r>
+      <m:oMathPara>
+        <m:oMath>
+          <m:sSub>
+            <m:sSubPr>
+              <m:ctrlPr>
+                <w:rPr>
+                  <w:rFonts w:ascii="Cambria Math" w:hAnsi="Cambria Math" w:cs="Calibri"/>
+                  <w:i/>
+                  <w:color w:val="FF0000"/>
+                </w:rPr>
+              </m:ctrlPr>
+            </m:sSubPr>
+            <m:e>
+              <m:r>
+                <w:rPr>
+                  <w:rFonts w:ascii="Cambria Math" w:hAnsi="Cambria Math" w:cs="Calibri"/>
+                  <w:color w:val="FF0000"/>
+                </w:rPr>
+                <m:t>a</m:t>
+              </m:r>
+            </m:e>
+            <m:sub>
+              <m:r>
+                <w:rPr>
+                  <w:rFonts w:ascii="Cambria Math" w:hAnsi="Cambria Math" w:cs="Calibri"/>
+                  <w:color w:val="FF0000"/>
+                </w:rPr>
+                <m:t>1</m:t>
+              </m:r>
+            </m:sub>
+          </m:sSub>
+          <m:r>
+            <w:rPr>
+              <w:rFonts w:ascii="Cambria Math" w:hAnsi="Cambria Math" w:cs="Calibri"/>
+              <w:color w:val="FF0000"/>
+            </w:rPr>
+            <m:t>+</m:t>
+          </m:r>
+          <m:sSub>
+            <m:sSubPr>
+              <m:ctrlPr>
+                <w:rPr>
+                  <w:rFonts w:ascii="Cambria Math" w:hAnsi="Cambria Math" w:cs="Calibri"/>
+                  <w:i/>
+                  <w:color w:val="FF0000"/>
+                </w:rPr>
+              </m:ctrlPr>
+            </m:sSubPr>
+            <m:e>
+              <m:r>
+                <w:rPr>
+                  <w:rFonts w:ascii="Cambria Math" w:hAnsi="Cambria Math" w:cs="Calibri"/>
+                  <w:color w:val="FF0000"/>
+                </w:rPr>
+                <m:t>a</m:t>
+              </m:r>
+            </m:e>
+            <m:sub>
+              <m:r>
+                <w:rPr>
+                  <w:rFonts w:ascii="Cambria Math" w:hAnsi="Cambria Math" w:cs="Calibri"/>
+                  <w:color w:val="FF0000"/>
+                </w:rPr>
+                <m:t>2</m:t>
+              </m:r>
+            </m:sub>
+          </m:sSub>
+          <m:r>
+            <w:rPr>
+              <w:rFonts w:ascii="Cambria Math" w:hAnsi="Cambria Math" w:cs="Calibri"/>
+              <w:color w:val="FF0000"/>
+            </w:rPr>
+            <m:t>+ .. +</m:t>
+          </m:r>
+          <m:sSub>
+            <m:sSubPr>
+              <m:ctrlPr>
+                <w:rPr>
+                  <w:rFonts w:ascii="Cambria Math" w:hAnsi="Cambria Math" w:cs="Calibri"/>
+                  <w:i/>
+                  <w:color w:val="FF0000"/>
+                </w:rPr>
+              </m:ctrlPr>
+            </m:sSubPr>
+            <m:e>
+              <m:r>
+                <w:rPr>
+                  <w:rFonts w:ascii="Cambria Math" w:hAnsi="Cambria Math" w:cs="Calibri"/>
+                  <w:color w:val="FF0000"/>
+                </w:rPr>
+                <m:t>a</m:t>
+              </m:r>
+            </m:e>
+            <m:sub>
+              <m:r>
+                <w:rPr>
+                  <w:rFonts w:ascii="Cambria Math" w:hAnsi="Cambria Math" w:cs="Calibri"/>
+                  <w:color w:val="FF0000"/>
+                </w:rPr>
+                <m:t>m</m:t>
+              </m:r>
+            </m:sub>
+          </m:sSub>
+          <m:r>
+            <w:rPr>
+              <w:rFonts w:ascii="Cambria Math" w:hAnsi="Cambria Math" w:cs="Calibri"/>
+              <w:color w:val="FF0000"/>
+            </w:rPr>
+            <m:t>≤m</m:t>
+          </m:r>
+        </m:oMath>
+      </m:oMathPara>
     </w:p>
     <w:p>
       <w:pPr>
         <w:pStyle w:val="ListParagraph"/>
         <w:rPr>
-          <w:rFonts w:ascii="Calibri" w:hAnsi="Calibri" w:cs="Calibri"/>
+          <w:rFonts w:ascii="Calibri" w:hAnsi="Calibri" w:cs="Calibri" w:hint="cs"/>
           <w:i/>
           <w:color w:val="FF0000"/>
           <w:rtl/>
         </w:rPr>
       </w:pPr>
-      <w:proofErr w:type="spellStart"/>
-      <w:r>
-        <w:rPr>
-          <w:rFonts w:ascii="Calibri" w:hAnsi="Calibri" w:cs="Calibri"/>
+      <w:r>
+        <w:rPr>
+          <w:rFonts w:ascii="Calibri" w:eastAsiaTheme="minorEastAsia" w:hAnsi="Calibri" w:cs="Calibri" w:hint="cs"/>
           <w:i/>
           <w:color w:val="FF0000"/>
-        </w:rPr>
-        <w:t>m_i</w:t>
-      </w:r>
-      <w:proofErr w:type="spellEnd"/>
-      <w:r>
-        <w:rPr>
-          <w:rFonts w:ascii="Calibri" w:hAnsi="Calibri" w:cs="Calibri" w:hint="cs"/>
+          <w:rtl/>
+        </w:rPr>
+        <w:t xml:space="preserve">ועל כן סיבוכיות המקום של טבלת הערבול שלנו היא לכל היותר </w:t>
+      </w:r>
+      <m:oMath>
+        <m:r>
+          <w:rPr>
+            <w:rFonts w:ascii="Cambria Math" w:eastAsiaTheme="minorEastAsia" w:hAnsi="Cambria Math" w:cs="Calibri"/>
+            <w:color w:val="FF0000"/>
+          </w:rPr>
+          <m:t>O(m)</m:t>
+        </m:r>
+      </m:oMath>
+      <w:r>
+        <w:rPr>
+          <w:rFonts w:ascii="Calibri" w:eastAsiaTheme="minorEastAsia" w:hAnsi="Calibri" w:cs="Calibri" w:hint="cs"/>
           <w:i/>
           <w:color w:val="FF0000"/>
           <w:rtl/>
         </w:rPr>
-        <w:t xml:space="preserve"> </w:t>
-      </w:r>
-      <w:r>
-        <w:rPr>
-          <w:rFonts w:ascii="Calibri" w:hAnsi="Calibri" w:cs="Calibri"/>
-          <w:i/>
-          <w:color w:val="FF0000"/>
-          <w:rtl/>
-        </w:rPr>
-        <w:t>–</w:t>
-      </w:r>
-      <w:r>
-        <w:rPr>
-          <w:rFonts w:ascii="Calibri" w:hAnsi="Calibri" w:cs="Calibri" w:hint="cs"/>
-          <w:i/>
-          <w:color w:val="FF0000"/>
-          <w:rtl/>
-        </w:rPr>
-        <w:t xml:space="preserve"> גודל הטבלה עם המאזן </w:t>
-      </w:r>
-      <w:proofErr w:type="spellStart"/>
-      <w:r>
-        <w:rPr>
-          <w:rFonts w:ascii="Calibri" w:hAnsi="Calibri" w:cs="Calibri"/>
-          <w:i/>
-          <w:color w:val="FF0000"/>
-        </w:rPr>
-        <w:t>i</w:t>
-      </w:r>
-      <w:proofErr w:type="spellEnd"/>
-      <w:r>
-        <w:rPr>
-          <w:rFonts w:ascii="Calibri" w:hAnsi="Calibri" w:cs="Calibri" w:hint="cs"/>
-          <w:i/>
-          <w:color w:val="FF0000"/>
-          <w:rtl/>
-        </w:rPr>
         <w:t>.</w:t>
       </w:r>
-    </w:p>
-    <w:p>
-      <w:pPr>
-        <w:pStyle w:val="ListParagraph"/>
-        <w:rPr>
-          <w:rFonts w:ascii="Calibri" w:hAnsi="Calibri" w:cs="Calibri"/>
-          <w:i/>
-        </w:rPr>
-      </w:pPr>
-      <w:r>
-        <w:rPr>
-          <w:rFonts w:ascii="Calibri" w:hAnsi="Calibri" w:cs="Calibri" w:hint="cs"/>
-          <w:i/>
-          <w:color w:val="FF0000"/>
-          <w:rtl/>
-        </w:rPr>
-        <w:t xml:space="preserve">נבחין כי </w:t>
-      </w:r>
-    </w:p>
-    <w:p>
-      <w:pPr>
-        <w:bidi w:val="0"/>
-        <w:rPr>
-          <w:rFonts w:ascii="Calibri" w:hAnsi="Calibri" w:cs="Calibri"/>
-          <w:b/>
-          <w:bCs/>
-          <w:u w:val="single"/>
-          <w:rtl/>
-        </w:rPr>
-      </w:pPr>
     </w:p>
     <w:p>
       <w:pPr>
@@ -2130,12 +2162,14 @@
         <w:pStyle w:val="ListParagraph"/>
         <w:rPr>
           <w:rFonts w:ascii="Calibri" w:eastAsiaTheme="minorEastAsia" w:hAnsi="Calibri" w:cs="Calibri"/>
-          <w:rtl/>
-        </w:rPr>
-      </w:pPr>
-      <w:r>
-        <w:rPr>
-          <w:rFonts w:ascii="Calibri" w:hAnsi="Calibri" w:cs="Calibri" w:hint="cs"/>
+          <w:color w:val="FF0000"/>
+          <w:rtl/>
+        </w:rPr>
+      </w:pPr>
+      <w:r>
+        <w:rPr>
+          <w:rFonts w:ascii="Calibri" w:hAnsi="Calibri" w:cs="Calibri" w:hint="cs"/>
+          <w:color w:val="FF0000"/>
           <w:rtl/>
         </w:rPr>
         <w:t xml:space="preserve">מכיוון שאנו משתמשים במערך דינמי, כל טבלת ערבול עם </w:t>
@@ -2143,12 +2177,14 @@
       <w:r>
         <w:rPr>
           <w:rFonts w:ascii="Calibri" w:hAnsi="Calibri" w:cs="Calibri"/>
+          <w:color w:val="FF0000"/>
         </w:rPr>
         <w:t>x</w:t>
       </w:r>
       <w:r>
         <w:rPr>
           <w:rFonts w:ascii="Calibri" w:hAnsi="Calibri" w:cs="Calibri" w:hint="cs"/>
+          <w:color w:val="FF0000"/>
           <w:rtl/>
         </w:rPr>
         <w:t xml:space="preserve"> איברים מכילה מערך מגודל </w:t>
@@ -2157,6 +2193,7 @@
         <m:r>
           <w:rPr>
             <w:rFonts w:ascii="Cambria Math" w:hAnsi="Cambria Math" w:cs="Calibri"/>
+            <w:color w:val="FF0000"/>
           </w:rPr>
           <m:t>O(x)</m:t>
         </m:r>
@@ -2164,6 +2201,7 @@
       <w:r>
         <w:rPr>
           <w:rFonts w:ascii="Calibri" w:eastAsiaTheme="minorEastAsia" w:hAnsi="Calibri" w:cs="Calibri" w:hint="cs"/>
+          <w:color w:val="FF0000"/>
           <w:rtl/>
         </w:rPr>
         <w:t xml:space="preserve">, ולכן מעבר על כל התאים במערך </w:t>
@@ -2174,27 +2212,31 @@
         <w:pStyle w:val="ListParagraph"/>
         <w:rPr>
           <w:rFonts w:ascii="Calibri" w:eastAsiaTheme="minorEastAsia" w:hAnsi="Calibri" w:cs="Calibri"/>
-          <w:rtl/>
-        </w:rPr>
-      </w:pPr>
-      <w:r>
-        <w:rPr>
-          <w:rFonts w:ascii="Calibri" w:eastAsiaTheme="minorEastAsia" w:hAnsi="Calibri" w:cs="Calibri" w:hint="cs"/>
+          <w:color w:val="FF0000"/>
+          <w:rtl/>
+        </w:rPr>
+      </w:pPr>
+      <w:r>
+        <w:rPr>
+          <w:rFonts w:ascii="Calibri" w:eastAsiaTheme="minorEastAsia" w:hAnsi="Calibri" w:cs="Calibri" w:hint="cs"/>
+          <w:color w:val="FF0000"/>
           <w:rtl/>
         </w:rPr>
         <w:t xml:space="preserve">כאשר מופעל </w:t>
       </w:r>
-      <w:proofErr w:type="spellStart"/>
-      <w:r>
-        <w:rPr>
-          <w:rFonts w:ascii="Calibri" w:eastAsiaTheme="minorEastAsia" w:hAnsi="Calibri" w:cs="Calibri"/>
-        </w:rPr>
-        <w:t>Dtor</w:t>
-      </w:r>
-      <w:proofErr w:type="spellEnd"/>
-      <w:r>
-        <w:rPr>
-          <w:rFonts w:ascii="Calibri" w:eastAsiaTheme="minorEastAsia" w:hAnsi="Calibri" w:cs="Calibri" w:hint="cs"/>
+      <m:oMath>
+        <m:r>
+          <w:rPr>
+            <w:rFonts w:ascii="Cambria Math" w:eastAsiaTheme="minorEastAsia" w:hAnsi="Cambria Math" w:cs="Calibri"/>
+            <w:color w:val="FF0000"/>
+          </w:rPr>
+          <m:t>D’tor</m:t>
+        </m:r>
+      </m:oMath>
+      <w:r>
+        <w:rPr>
+          <w:rFonts w:ascii="Calibri" w:eastAsiaTheme="minorEastAsia" w:hAnsi="Calibri" w:cs="Calibri" w:hint="cs"/>
+          <w:color w:val="FF0000"/>
           <w:rtl/>
         </w:rPr>
         <w:t xml:space="preserve"> של טבלת ערבול עם </w:t>
@@ -2202,34 +2244,47 @@
       <w:r>
         <w:rPr>
           <w:rFonts w:ascii="Calibri" w:eastAsiaTheme="minorEastAsia" w:hAnsi="Calibri" w:cs="Calibri"/>
+          <w:color w:val="FF0000"/>
         </w:rPr>
         <w:t>x</w:t>
       </w:r>
       <w:r>
         <w:rPr>
           <w:rFonts w:ascii="Calibri" w:eastAsiaTheme="minorEastAsia" w:hAnsi="Calibri" w:cs="Calibri" w:hint="cs"/>
+          <w:color w:val="FF0000"/>
           <w:rtl/>
         </w:rPr>
         <w:t xml:space="preserve"> איברים, מופעל </w:t>
       </w:r>
-      <w:proofErr w:type="spellStart"/>
-      <w:r>
-        <w:rPr>
-          <w:rFonts w:ascii="Calibri" w:eastAsiaTheme="minorEastAsia" w:hAnsi="Calibri" w:cs="Calibri"/>
-        </w:rPr>
-        <w:t>dtor</w:t>
-      </w:r>
-      <w:proofErr w:type="spellEnd"/>
-      <w:r>
-        <w:rPr>
-          <w:rFonts w:ascii="Calibri" w:eastAsiaTheme="minorEastAsia" w:hAnsi="Calibri" w:cs="Calibri" w:hint="cs"/>
-          <w:rtl/>
-        </w:rPr>
-        <w:t xml:space="preserve"> על </w:t>
-      </w:r>
-      <w:r>
-        <w:rPr>
-          <w:rFonts w:ascii="Calibri" w:eastAsiaTheme="minorEastAsia" w:hAnsi="Calibri" w:cs="Calibri" w:hint="cs"/>
+      <m:oMath>
+        <m:r>
+          <w:rPr>
+            <w:rFonts w:ascii="Cambria Math" w:eastAsiaTheme="minorEastAsia" w:hAnsi="Cambria Math" w:cs="Calibri"/>
+            <w:color w:val="FF0000"/>
+          </w:rPr>
+          <m:t>D’tor</m:t>
+        </m:r>
+      </m:oMath>
+      <w:r>
+        <w:rPr>
+          <w:rFonts w:ascii="Calibri" w:eastAsiaTheme="minorEastAsia" w:hAnsi="Calibri" w:cs="Calibri" w:hint="cs"/>
+          <w:color w:val="FF0000"/>
+          <w:rtl/>
+        </w:rPr>
+        <w:t xml:space="preserve"> </w:t>
+      </w:r>
+      <w:r>
+        <w:rPr>
+          <w:rFonts w:ascii="Calibri" w:eastAsiaTheme="minorEastAsia" w:hAnsi="Calibri" w:cs="Calibri" w:hint="cs"/>
+          <w:color w:val="FF0000"/>
+          <w:rtl/>
+        </w:rPr>
+        <w:t xml:space="preserve">על </w:t>
+      </w:r>
+      <w:r>
+        <w:rPr>
+          <w:rFonts w:ascii="Calibri" w:eastAsiaTheme="minorEastAsia" w:hAnsi="Calibri" w:cs="Calibri" w:hint="cs"/>
+          <w:color w:val="FF0000"/>
           <w:rtl/>
         </w:rPr>
         <w:t>כל אחד מהם ב</w:t>
@@ -2238,6 +2293,7 @@
         <m:r>
           <w:rPr>
             <w:rFonts w:ascii="Cambria Math" w:eastAsiaTheme="minorEastAsia" w:hAnsi="Cambria Math" w:cs="Calibri"/>
+            <w:color w:val="FF0000"/>
           </w:rPr>
           <m:t>O(1)</m:t>
         </m:r>
@@ -2245,6 +2301,7 @@
       <w:r>
         <w:rPr>
           <w:rFonts w:ascii="Calibri" w:eastAsiaTheme="minorEastAsia" w:hAnsi="Calibri" w:cs="Calibri" w:hint="cs"/>
+          <w:color w:val="FF0000"/>
           <w:rtl/>
         </w:rPr>
         <w:t xml:space="preserve">, ולכן סיבוכיות מחיקה של טבלת ערבול היא </w:t>
@@ -2253,6 +2310,7 @@
         <m:r>
           <w:rPr>
             <w:rFonts w:ascii="Cambria Math" w:eastAsiaTheme="minorEastAsia" w:hAnsi="Cambria Math" w:cs="Calibri"/>
+            <w:color w:val="FF0000"/>
           </w:rPr>
           <m:t>O</m:t>
         </m:r>
@@ -2262,6 +2320,7 @@
               <w:rPr>
                 <w:rFonts w:ascii="Cambria Math" w:eastAsiaTheme="minorEastAsia" w:hAnsi="Cambria Math" w:cs="Calibri"/>
                 <w:i/>
+                <w:color w:val="FF0000"/>
               </w:rPr>
             </m:ctrlPr>
           </m:dPr>
@@ -2269,6 +2328,7 @@
             <m:r>
               <w:rPr>
                 <w:rFonts w:ascii="Cambria Math" w:eastAsiaTheme="minorEastAsia" w:hAnsi="Cambria Math" w:cs="Calibri"/>
+                <w:color w:val="FF0000"/>
               </w:rPr>
               <m:t>x</m:t>
             </m:r>
@@ -2278,6 +2338,7 @@
       <w:r>
         <w:rPr>
           <w:rFonts w:ascii="Calibri" w:eastAsiaTheme="minorEastAsia" w:hAnsi="Calibri" w:cs="Calibri"/>
+          <w:color w:val="FF0000"/>
         </w:rPr>
         <w:t>.</w:t>
       </w:r>
@@ -2288,12 +2349,14 @@
         <w:rPr>
           <w:rFonts w:ascii="Calibri" w:hAnsi="Calibri" w:cs="Calibri"/>
           <w:i/>
-          <w:rtl/>
-        </w:rPr>
-      </w:pPr>
-      <w:r>
-        <w:rPr>
-          <w:rFonts w:ascii="Calibri" w:eastAsiaTheme="minorEastAsia" w:hAnsi="Calibri" w:cs="Calibri" w:hint="cs"/>
+          <w:color w:val="FF0000"/>
+          <w:rtl/>
+        </w:rPr>
+      </w:pPr>
+      <w:r>
+        <w:rPr>
+          <w:rFonts w:ascii="Calibri" w:eastAsiaTheme="minorEastAsia" w:hAnsi="Calibri" w:cs="Calibri" w:hint="cs"/>
+          <w:color w:val="FF0000"/>
           <w:rtl/>
         </w:rPr>
         <w:t xml:space="preserve">בטבלת הערבול של הרוכבים יש </w:t>
@@ -2301,12 +2364,14 @@
       <w:r>
         <w:rPr>
           <w:rFonts w:ascii="Calibri" w:eastAsiaTheme="minorEastAsia" w:hAnsi="Calibri" w:cs="Calibri"/>
+          <w:color w:val="FF0000"/>
         </w:rPr>
         <w:t>n</w:t>
       </w:r>
       <w:r>
         <w:rPr>
           <w:rFonts w:ascii="Calibri" w:eastAsiaTheme="minorEastAsia" w:hAnsi="Calibri" w:cs="Calibri" w:hint="cs"/>
+          <w:color w:val="FF0000"/>
           <w:rtl/>
         </w:rPr>
         <w:t xml:space="preserve"> פרשים, בטבלאות הערבול שנמצאות בתוך ה</w:t>
@@ -2314,12 +2379,14 @@
       <w:r>
         <w:rPr>
           <w:rFonts w:ascii="Calibri" w:eastAsiaTheme="minorEastAsia" w:hAnsi="Calibri" w:cs="Calibri"/>
+          <w:color w:val="FF0000"/>
         </w:rPr>
         <w:t xml:space="preserve">union find </w:t>
       </w:r>
       <w:r>
         <w:rPr>
           <w:rFonts w:ascii="Calibri" w:eastAsiaTheme="minorEastAsia" w:hAnsi="Calibri" w:cs="Calibri" w:hint="cs"/>
+          <w:color w:val="FF0000"/>
           <w:rtl/>
         </w:rPr>
         <w:t xml:space="preserve">יש לכל יותר </w:t>
@@ -2327,12 +2394,14 @@
       <w:r>
         <w:rPr>
           <w:rFonts w:ascii="Calibri" w:eastAsiaTheme="minorEastAsia" w:hAnsi="Calibri" w:cs="Calibri"/>
+          <w:color w:val="FF0000"/>
         </w:rPr>
         <w:t>m</w:t>
       </w:r>
       <w:r>
         <w:rPr>
           <w:rFonts w:ascii="Calibri" w:eastAsiaTheme="minorEastAsia" w:hAnsi="Calibri" w:cs="Calibri" w:hint="cs"/>
+          <w:color w:val="FF0000"/>
           <w:rtl/>
         </w:rPr>
         <w:t xml:space="preserve"> רוכבים </w:t>
@@ -2735,21 +2804,7 @@
           <w:rFonts w:ascii="Calibri" w:hAnsi="Calibri" w:cs="Calibri" w:hint="cs"/>
           <w:rtl/>
         </w:rPr>
-        <w:t xml:space="preserve">תחילה נבצע חיפוש אם הקבוצה כבר קיימת </w:t>
-      </w:r>
-      <w:r>
-        <w:rPr>
-          <w:rFonts w:ascii="Calibri" w:hAnsi="Calibri" w:cs="Calibri" w:hint="cs"/>
-          <w:rtl/>
-        </w:rPr>
-        <w:t>ופעילה</w:t>
-      </w:r>
-      <w:r>
-        <w:rPr>
-          <w:rFonts w:ascii="Calibri" w:hAnsi="Calibri" w:cs="Calibri" w:hint="cs"/>
-          <w:rtl/>
-        </w:rPr>
-        <w:t xml:space="preserve"> (</w:t>
+        <w:t>תחילה נבצע חיפוש אם הקבוצה כבר קיימת ופעילה (</w:t>
       </w:r>
       <m:oMath>
         <m:r>
@@ -3184,7 +3239,7 @@
       <w:pPr>
         <w:pStyle w:val="ListParagraph"/>
         <w:rPr>
-          <w:rFonts w:ascii="Calibri" w:eastAsiaTheme="minorEastAsia" w:hAnsi="Calibri" w:cs="Calibri" w:hint="cs"/>
+          <w:rFonts w:ascii="Calibri" w:eastAsiaTheme="minorEastAsia" w:hAnsi="Calibri" w:cs="Calibri"/>
           <w:rtl/>
         </w:rPr>
       </w:pPr>
@@ -3352,52 +3407,58 @@
           <w:rPr>
             <w:rFonts w:ascii="Cambria Math" w:eastAsiaTheme="minorEastAsia" w:hAnsi="Cambria Math" w:cs="Calibri"/>
           </w:rPr>
-          <m:t>O(lo</m:t>
-        </m:r>
-        <m:sSup>
-          <m:sSupPr>
+          <m:t>O</m:t>
+        </m:r>
+        <m:d>
+          <m:dPr>
             <m:ctrlPr>
               <w:rPr>
                 <w:rFonts w:ascii="Cambria Math" w:eastAsiaTheme="minorEastAsia" w:hAnsi="Cambria Math" w:cs="Calibri"/>
                 <w:i/>
               </w:rPr>
             </m:ctrlPr>
-          </m:sSupPr>
+          </m:dPr>
           <m:e>
             <m:r>
               <w:rPr>
                 <w:rFonts w:ascii="Cambria Math" w:eastAsiaTheme="minorEastAsia" w:hAnsi="Cambria Math" w:cs="Calibri"/>
               </w:rPr>
-              <m:t>g</m:t>
+              <m:t>lo</m:t>
             </m:r>
-          </m:e>
-          <m:sup>
+            <m:sSup>
+              <m:sSupPr>
+                <m:ctrlPr>
+                  <w:rPr>
+                    <w:rFonts w:ascii="Cambria Math" w:eastAsiaTheme="minorEastAsia" w:hAnsi="Cambria Math" w:cs="Calibri"/>
+                    <w:i/>
+                  </w:rPr>
+                </m:ctrlPr>
+              </m:sSupPr>
+              <m:e>
+                <m:r>
+                  <w:rPr>
+                    <w:rFonts w:ascii="Cambria Math" w:eastAsiaTheme="minorEastAsia" w:hAnsi="Cambria Math" w:cs="Calibri"/>
+                  </w:rPr>
+                  <m:t>g</m:t>
+                </m:r>
+              </m:e>
+              <m:sup>
+                <m:r>
+                  <w:rPr>
+                    <w:rFonts w:ascii="Cambria Math" w:eastAsiaTheme="minorEastAsia" w:hAnsi="Cambria Math" w:cs="Calibri"/>
+                  </w:rPr>
+                  <m:t>*</m:t>
+                </m:r>
+              </m:sup>
+            </m:sSup>
             <m:r>
               <w:rPr>
                 <w:rFonts w:ascii="Cambria Math" w:eastAsiaTheme="minorEastAsia" w:hAnsi="Cambria Math" w:cs="Calibri"/>
               </w:rPr>
-              <m:t>*</m:t>
+              <m:t xml:space="preserve">m </m:t>
             </m:r>
-          </m:sup>
-        </m:sSup>
-        <m:r>
-          <w:rPr>
-            <w:rFonts w:ascii="Cambria Math" w:eastAsiaTheme="minorEastAsia" w:hAnsi="Cambria Math" w:cs="Calibri"/>
-          </w:rPr>
-          <m:t>m</m:t>
-        </m:r>
-        <m:r>
-          <w:rPr>
-            <w:rFonts w:ascii="Cambria Math" w:eastAsiaTheme="minorEastAsia" w:hAnsi="Cambria Math" w:cs="Calibri"/>
-          </w:rPr>
-          <m:t xml:space="preserve"> </m:t>
-        </m:r>
-        <m:r>
-          <w:rPr>
-            <w:rFonts w:ascii="Cambria Math" w:eastAsiaTheme="minorEastAsia" w:hAnsi="Cambria Math" w:cs="Calibri"/>
-          </w:rPr>
-          <m:t>)</m:t>
-        </m:r>
+          </m:e>
+        </m:d>
       </m:oMath>
       <w:r>
         <w:rPr>
@@ -5869,15 +5930,7 @@
           <w:i/>
           <w:rtl/>
         </w:rPr>
-        <w:t xml:space="preserve"> בממוצע על הקלט</w:t>
-      </w:r>
-      <w:r>
-        <w:rPr>
-          <w:rFonts w:ascii="Calibri" w:eastAsiaTheme="minorEastAsia" w:hAnsi="Calibri" w:cs="Calibri" w:hint="cs"/>
-          <w:i/>
-          <w:rtl/>
-        </w:rPr>
-        <w:t>.</w:t>
+        <w:t xml:space="preserve"> בממוצע על הקלט.</w:t>
       </w:r>
     </w:p>
     <w:p>
@@ -6058,13 +6111,7 @@
           <w:rPr>
             <w:rFonts w:ascii="Cambria Math" w:hAnsi="Cambria Math" w:cs="Calibri"/>
           </w:rPr>
-          <m:t>O(1</m:t>
-        </m:r>
-        <m:r>
-          <w:rPr>
-            <w:rFonts w:ascii="Cambria Math" w:hAnsi="Cambria Math" w:cs="Calibri"/>
-          </w:rPr>
-          <m:t>)</m:t>
+          <m:t>O(1)</m:t>
         </m:r>
       </m:oMath>
       <w:r>
@@ -6080,7 +6127,7 @@
       <w:pPr>
         <w:pStyle w:val="ListParagraph"/>
         <w:rPr>
-          <w:rFonts w:ascii="Calibri" w:hAnsi="Calibri" w:cs="Calibri" w:hint="cs"/>
+          <w:rFonts w:ascii="Calibri" w:hAnsi="Calibri" w:cs="Calibri"/>
           <w:b/>
           <w:bCs/>
           <w:i/>
@@ -8052,6 +8099,7 @@
   <w:style w:type="character" w:default="1" w:styleId="DefaultParagraphFont">
     <w:name w:val="Default Paragraph Font"/>
     <w:uiPriority w:val="1"/>
+    <w:semiHidden/>
     <w:unhideWhenUsed/>
   </w:style>
   <w:style w:type="table" w:default="1" w:styleId="TableNormal">

</xml_diff>